<commit_message>
Cập nhật file word luận văn và file pptx cho present luận văn
</commit_message>
<xml_diff>
--- a/BIA - LUAN VAN 2017.docx
+++ b/BIA - LUAN VAN 2017.docx
@@ -46,7 +46,7 @@
                     </pic:cNvPicPr>
                   </pic:nvPicPr>
                   <pic:blipFill>
-                    <a:blip r:embed="rId4" cstate="print">
+                    <a:blip r:embed="rId5" cstate="print">
                       <a:extLst>
                         <a:ext uri="{28A0092B-C50C-407E-A947-70E740481C1C}">
                           <a14:useLocalDpi xmlns:a14="http://schemas.microsoft.com/office/drawing/2010/main" val="0"/>
@@ -107,14 +107,7 @@
           <w:sz w:val="32"/>
           <w:szCs w:val="32"/>
         </w:rPr>
-        <w:t>TRƯỜ</w:t>
-      </w:r>
-      <w:r>
-        <w:rPr>
-          <w:sz w:val="32"/>
-          <w:szCs w:val="32"/>
-        </w:rPr>
-        <w:t>NG ĐẠI HỌC CẦN THƠ</w:t>
+        <w:t>TRƯỜNG ĐẠI HỌC CẦN THƠ</w:t>
       </w:r>
     </w:p>
     <w:p>
@@ -220,6 +213,7 @@
       </w:pPr>
       <w:r>
         <w:rPr>
+          <w:noProof/>
           <w:spacing w:val="15"/>
         </w:rPr>
         <w:drawing>
@@ -252,7 +246,7 @@
                     </pic:cNvPicPr>
                   </pic:nvPicPr>
                   <pic:blipFill>
-                    <a:blip r:embed="rId5" cstate="print">
+                    <a:blip r:embed="rId6" cstate="print">
                       <a:extLst>
                         <a:ext uri="{28A0092B-C50C-407E-A947-70E740481C1C}">
                           <a14:useLocalDpi xmlns:a14="http://schemas.microsoft.com/office/drawing/2010/main" val="0"/>
@@ -392,14 +386,7 @@
           <w:sz w:val="32"/>
           <w:szCs w:val="32"/>
         </w:rPr>
-        <w:t xml:space="preserve">                           </w:t>
-      </w:r>
-      <w:r>
-        <w:rPr>
-          <w:sz w:val="32"/>
-          <w:szCs w:val="32"/>
-        </w:rPr>
-        <w:t xml:space="preserve">                         </w:t>
+        <w:t xml:space="preserve">                                                    </w:t>
       </w:r>
       <w:r>
         <w:rPr>
@@ -870,8 +857,6 @@
           <w:color w:val="000000"/>
         </w:rPr>
       </w:pPr>
-      <w:bookmarkStart w:id="0" w:name="_GoBack"/>
-      <w:bookmarkEnd w:id="0"/>
       <w:r>
         <w:rPr>
           <w:rFonts w:ascii="TimesNewRomanPSMT" w:hAnsi="TimesNewRomanPSMT"/>
@@ -883,6 +868,10 @@
     <w:p>
       <w:pPr>
         <w:ind w:left="5760" w:firstLine="720"/>
+        <w:rPr>
+          <w:rFonts w:ascii="TimesNewRomanPSMT" w:hAnsi="TimesNewRomanPSMT" w:hint="eastAsia"/>
+          <w:color w:val="000000"/>
+        </w:rPr>
       </w:pPr>
       <w:r>
         <w:rPr>
@@ -891,6 +880,176 @@
         </w:rPr>
         <w:t>Giáo viên</w:t>
       </w:r>
+    </w:p>
+    <w:p>
+      <w:pPr>
+        <w:spacing w:line="259" w:lineRule="auto"/>
+        <w:rPr>
+          <w:rFonts w:ascii="TimesNewRomanPSMT" w:hAnsi="TimesNewRomanPSMT" w:hint="eastAsia"/>
+          <w:color w:val="000000"/>
+        </w:rPr>
+      </w:pPr>
+      <w:r>
+        <w:rPr>
+          <w:rFonts w:ascii="TimesNewRomanPSMT" w:hAnsi="TimesNewRomanPSMT" w:hint="eastAsia"/>
+          <w:color w:val="000000"/>
+        </w:rPr>
+        <w:br w:type="page"/>
+      </w:r>
+    </w:p>
+    <w:p>
+      <w:pPr>
+        <w:pStyle w:val="01Chuong"/>
+        <w:numPr>
+          <w:ilvl w:val="0"/>
+          <w:numId w:val="0"/>
+        </w:numPr>
+        <w:outlineLvl w:val="9"/>
+      </w:pPr>
+      <w:bookmarkStart w:id="0" w:name="_Toc498450076"/>
+      <w:r>
+        <w:lastRenderedPageBreak/>
+        <w:t>Lời cảm ơn</w:t>
+      </w:r>
+      <w:bookmarkEnd w:id="0"/>
+    </w:p>
+    <w:p>
+      <w:pPr>
+        <w:pStyle w:val="07VBThuong"/>
+      </w:pPr>
+      <w:r>
+        <w:t>Em xin chân thành cảm ơn các Thầy Cô trong Khoa Công Nghệ Thông Tin và Truyền Thông</w:t>
+      </w:r>
+      <w:r>
+        <w:t xml:space="preserve"> </w:t>
+      </w:r>
+      <w:r>
+        <w:t>đã mang đến những kiến thức quý báu cho em trong suốt quá trình học tập và thực hiện luận văn tại Trường Đại Học Cần Thơ. Nhờ công lao giảng dạy, chỉ bảo tận tình của các Thầy Cô mà em đã có được những kiến thức chuyên ngành về công nghệ thông tin để hoàn thành tốt Luận văn.</w:t>
+      </w:r>
+    </w:p>
+    <w:p>
+      <w:pPr>
+        <w:pStyle w:val="07VBThuong"/>
+      </w:pPr>
+      <w:r>
+        <w:t>Em xin gửi lời cám ơn đến gia đình để tạo điều kiện thuận lợi và chăm sóc sức khỏe cho em, bạn bè đã động viên, chia sẻ và cung cấp các tài liệu hữu ích cho em.</w:t>
+      </w:r>
+    </w:p>
+    <w:p>
+      <w:pPr>
+        <w:pStyle w:val="07VBThuong"/>
+      </w:pPr>
+      <w:r>
+        <w:t xml:space="preserve">Em xin gửi lời cảm ơn đến thành viên hội đồng phản biện, đã nhận lời mời phản biện cũng như đóng góp ý kiến cho đề tài của em. </w:t>
+      </w:r>
+    </w:p>
+    <w:p>
+      <w:pPr>
+        <w:pStyle w:val="07VBThuong"/>
+      </w:pPr>
+      <w:bookmarkStart w:id="1" w:name="_GoBack"/>
+      <w:bookmarkEnd w:id="1"/>
+      <w:r>
+        <w:t xml:space="preserve">Đặc biệt, em xin chân thành cảm ơn </w:t>
+      </w:r>
+      <w:r>
+        <w:t>thầy</w:t>
+      </w:r>
+      <w:r>
+        <w:rPr>
+          <w:b/>
+        </w:rPr>
+        <w:t xml:space="preserve"> Lê Văn Lâm</w:t>
+      </w:r>
+      <w:r>
+        <w:t xml:space="preserve"> đã tận tình hướng dẫn, chỉ bảo, đưa ra yêu cầu tích cực, đóng góp ý kiến hữu ích và quý báu cho em trong suốt quá trình thực hiện và hoàn thiện luậ</w:t>
+      </w:r>
+      <w:r>
+        <w:t>n văn này.</w:t>
+      </w:r>
+    </w:p>
+    <w:p>
+      <w:pPr>
+        <w:pStyle w:val="07VBThuong"/>
+      </w:pPr>
+      <w:r>
+        <w:t>Dù đã cố gắng hoàn thành đề tài trong phạm vi và khả năng cho phép nhưng chắc chắn sẽ không tránh khỏi những thiếu sót. Em rất mong nhận được những ý kiến đóng góp, chỉ bảo tận tình của Thầy Cô để khắc phục và hoàn thiện đề tài một cách tốt nhất.</w:t>
+      </w:r>
+    </w:p>
+    <w:p>
+      <w:pPr>
+        <w:pStyle w:val="07VBThuong"/>
+        <w:ind w:firstLine="0"/>
+      </w:pPr>
+      <w:r>
+        <w:tab/>
+      </w:r>
+      <w:r>
+        <w:t>Em xin chân thành cảm ơn!</w:t>
+      </w:r>
+    </w:p>
+    <w:p>
+      <w:pPr>
+        <w:pStyle w:val="07VBThuong"/>
+        <w:ind w:firstLine="0"/>
+      </w:pPr>
+      <w:r>
+        <w:tab/>
+      </w:r>
+      <w:r>
+        <w:t xml:space="preserve">Trân </w:t>
+      </w:r>
+      <w:r>
+        <w:t>trọ</w:t>
+      </w:r>
+      <w:r>
+        <w:t>ng!</w:t>
+      </w:r>
+    </w:p>
+    <w:p>
+      <w:pPr>
+        <w:pStyle w:val="07VBThuong"/>
+        <w:ind w:firstLine="0"/>
+      </w:pPr>
+    </w:p>
+    <w:p>
+      <w:pPr>
+        <w:ind w:left="5040"/>
+      </w:pPr>
+      <w:r>
+        <w:t>TP. Cần Thơ, Ngày 05 tháng 12 năm 2017</w:t>
+      </w:r>
+    </w:p>
+    <w:p>
+      <w:pPr>
+        <w:ind w:left="5760" w:firstLine="720"/>
+      </w:pPr>
+      <w:r>
+        <w:t>Sinh viên thực hiện</w:t>
+      </w:r>
+    </w:p>
+    <w:p>
+      <w:pPr>
+        <w:ind w:left="6480"/>
+      </w:pPr>
+    </w:p>
+    <w:p>
+      <w:pPr>
+        <w:ind w:left="6480"/>
+      </w:pPr>
+    </w:p>
+    <w:p>
+      <w:pPr>
+        <w:ind w:left="6249" w:firstLine="425"/>
+      </w:pPr>
+      <w:r>
+        <w:t>Trần Minh Tài</w:t>
+      </w:r>
+    </w:p>
+    <w:p>
+      <w:pPr>
+        <w:ind w:left="5760" w:firstLine="720"/>
+      </w:pPr>
     </w:p>
     <w:sectPr>
       <w:pgSz w:w="12240" w:h="15840"/>
@@ -900,6 +1059,228 @@
     </w:sectPr>
   </w:body>
 </w:document>
+</file>
+
+<file path=word/numbering.xml><?xml version="1.0" encoding="utf-8"?>
+<w:numbering xmlns:wpc="http://schemas.microsoft.com/office/word/2010/wordprocessingCanvas" xmlns:cx="http://schemas.microsoft.com/office/drawing/2014/chartex" xmlns:cx1="http://schemas.microsoft.com/office/drawing/2015/9/8/chartex" xmlns:cx2="http://schemas.microsoft.com/office/drawing/2015/10/21/chartex" xmlns:cx3="http://schemas.microsoft.com/office/drawing/2016/5/9/chartex" xmlns:cx4="http://schemas.microsoft.com/office/drawing/2016/5/10/chartex" xmlns:cx5="http://schemas.microsoft.com/office/drawing/2016/5/11/chartex" xmlns:cx6="http://schemas.microsoft.com/office/drawing/2016/5/12/chartex" xmlns:cx7="http://schemas.microsoft.com/office/drawing/2016/5/13/chartex" xmlns:cx8="http://schemas.microsoft.com/office/drawing/2016/5/14/chartex" xmlns:mc="http://schemas.openxmlformats.org/markup-compatibility/2006" xmlns:aink="http://schemas.microsoft.com/office/drawing/2016/ink" xmlns:am3d="http://schemas.microsoft.com/office/drawing/2017/model3d" xmlns:o="urn:schemas-microsoft-com:office:office" xmlns:r="http://schemas.openxmlformats.org/officeDocument/2006/relationships" xmlns:m="http://schemas.openxmlformats.org/officeDocument/2006/math" xmlns:v="urn:schemas-microsoft-com:vml" xmlns:wp14="http://schemas.microsoft.com/office/word/2010/wordprocessingDrawing" xmlns:wp="http://schemas.openxmlformats.org/drawingml/2006/wordprocessingDrawing" xmlns:w10="urn:schemas-microsoft-com:office:word" xmlns:w="http://schemas.openxmlformats.org/wordprocessingml/2006/main" xmlns:w14="http://schemas.microsoft.com/office/word/2010/wordml" xmlns:w15="http://schemas.microsoft.com/office/word/2012/wordml" xmlns:w16cid="http://schemas.microsoft.com/office/word/2016/wordml/cid" xmlns:w16se="http://schemas.microsoft.com/office/word/2015/wordml/symex" xmlns:wpg="http://schemas.microsoft.com/office/word/2010/wordprocessingGroup" xmlns:wpi="http://schemas.microsoft.com/office/word/2010/wordprocessingInk" xmlns:wne="http://schemas.microsoft.com/office/word/2006/wordml" xmlns:wps="http://schemas.microsoft.com/office/word/2010/wordprocessingShape" mc:Ignorable="w14 w15 w16se w16cid wp14">
+  <w:abstractNum w:abstractNumId="0" w15:restartNumberingAfterBreak="0">
+    <w:nsid w:val="26750F48"/>
+    <w:multiLevelType w:val="multilevel"/>
+    <w:tmpl w:val="DFA09458"/>
+    <w:lvl w:ilvl="0">
+      <w:start w:val="1"/>
+      <w:numFmt w:val="decimal"/>
+      <w:pStyle w:val="01Chuong"/>
+      <w:lvlText w:val="CHƯƠNG %1:"/>
+      <w:lvlJc w:val="left"/>
+      <w:pPr>
+        <w:ind w:left="0" w:firstLine="1134"/>
+      </w:pPr>
+      <w:rPr>
+        <w:rFonts w:ascii="Arial" w:hAnsi="Arial" w:cs="Times New Roman" w:hint="default"/>
+        <w:b/>
+        <w:i w:val="0"/>
+        <w:color w:val="auto"/>
+        <w:sz w:val="28"/>
+      </w:rPr>
+    </w:lvl>
+    <w:lvl w:ilvl="1">
+      <w:start w:val="1"/>
+      <w:numFmt w:val="decimal"/>
+      <w:pStyle w:val="02Cap2"/>
+      <w:lvlText w:val="%1.%2."/>
+      <w:lvlJc w:val="left"/>
+      <w:pPr>
+        <w:ind w:left="624" w:hanging="624"/>
+      </w:pPr>
+      <w:rPr>
+        <w:rFonts w:ascii="Arial" w:hAnsi="Arial" w:cs="Times New Roman" w:hint="default"/>
+        <w:b/>
+        <w:i w:val="0"/>
+        <w:color w:val="auto"/>
+        <w:sz w:val="26"/>
+      </w:rPr>
+    </w:lvl>
+    <w:lvl w:ilvl="2">
+      <w:start w:val="1"/>
+      <w:numFmt w:val="decimal"/>
+      <w:pStyle w:val="03Cap3"/>
+      <w:lvlText w:val="%1.%2.%3."/>
+      <w:lvlJc w:val="left"/>
+      <w:pPr>
+        <w:snapToGrid w:val="0"/>
+        <w:ind w:left="851" w:hanging="851"/>
+      </w:pPr>
+      <w:rPr>
+        <w:rFonts w:ascii="Times New Roman" w:hAnsi="Times New Roman" w:cs="Times New Roman"/>
+        <w:b w:val="0"/>
+        <w:bCs w:val="0"/>
+        <w:i w:val="0"/>
+        <w:iCs w:val="0"/>
+        <w:caps w:val="0"/>
+        <w:smallCaps w:val="0"/>
+        <w:strike w:val="0"/>
+        <w:dstrike w:val="0"/>
+        <w:outline w:val="0"/>
+        <w:shadow w:val="0"/>
+        <w:emboss w:val="0"/>
+        <w:imprint w:val="0"/>
+        <w:noProof w:val="0"/>
+        <w:vanish w:val="0"/>
+        <w:webHidden w:val="0"/>
+        <w:color w:val="000000"/>
+        <w:spacing w:val="0"/>
+        <w:w w:val="1"/>
+        <w:kern w:val="0"/>
+        <w:position w:val="0"/>
+        <w:sz w:val="2"/>
+        <w:szCs w:val="2"/>
+        <w:u w:val="none" w:color="000000"/>
+        <w:effect w:val="none"/>
+        <w:bdr w:val="none" w:sz="0" w:space="0" w:color="auto" w:frame="1"/>
+        <w:shd w:val="clear" w:color="auto" w:fill="000000"/>
+        <w:vertAlign w:val="baseline"/>
+        <w:em w:val="none"/>
+        <w:lang w:val="x-none" w:eastAsia="x-none" w:bidi="x-none"/>
+        <w:specVanish w:val="0"/>
+        <w14:glow w14:rad="0">
+          <w14:srgbClr w14:val="000000"/>
+        </w14:glow>
+        <w14:shadow w14:blurRad="0" w14:dist="0" w14:dir="0" w14:sx="0" w14:sy="0" w14:kx="0" w14:ky="0" w14:algn="none">
+          <w14:srgbClr w14:val="000000"/>
+        </w14:shadow>
+        <w14:reflection w14:blurRad="0" w14:stA="0" w14:stPos="0" w14:endA="0" w14:endPos="0" w14:dist="0" w14:dir="0" w14:fadeDir="0" w14:sx="0" w14:sy="0" w14:kx="0" w14:ky="0" w14:algn="none"/>
+        <w14:textOutline w14:w="0" w14:cap="rnd" w14:cmpd="sng" w14:algn="ctr">
+          <w14:noFill/>
+          <w14:prstDash w14:val="solid"/>
+          <w14:bevel/>
+        </w14:textOutline>
+        <w14:scene3d>
+          <w14:camera w14:prst="orthographicFront"/>
+          <w14:lightRig w14:rig="threePt" w14:dir="t">
+            <w14:rot w14:lat="0" w14:lon="0" w14:rev="0"/>
+          </w14:lightRig>
+        </w14:scene3d>
+        <w14:props3d w14:extrusionH="0" w14:contourW="0" w14:prstMaterial="none"/>
+        <w14:ligatures w14:val="none"/>
+        <w14:numForm w14:val="default"/>
+        <w14:numSpacing w14:val="default"/>
+        <w14:stylisticSets/>
+        <w14:cntxtAlts w14:val="0"/>
+      </w:rPr>
+    </w:lvl>
+    <w:lvl w:ilvl="3">
+      <w:start w:val="1"/>
+      <w:numFmt w:val="decimal"/>
+      <w:pStyle w:val="04Cap4"/>
+      <w:lvlText w:val="%1.%2.%3.%4."/>
+      <w:lvlJc w:val="left"/>
+      <w:pPr>
+        <w:ind w:left="1219" w:hanging="1077"/>
+      </w:pPr>
+      <w:rPr>
+        <w:rFonts w:ascii="Times New Roman" w:eastAsiaTheme="majorEastAsia" w:hAnsi="Times New Roman" w:cs="Times New Roman" w:hint="default"/>
+        <w:b/>
+        <w:i w:val="0"/>
+        <w:color w:val="auto"/>
+        <w:sz w:val="26"/>
+      </w:rPr>
+    </w:lvl>
+    <w:lvl w:ilvl="4">
+      <w:start w:val="1"/>
+      <w:numFmt w:val="decimal"/>
+      <w:lvlRestart w:val="1"/>
+      <w:pStyle w:val="05Hinh"/>
+      <w:lvlText w:val="Hình %1.%5:"/>
+      <w:lvlJc w:val="left"/>
+      <w:pPr>
+        <w:ind w:left="1134" w:hanging="1134"/>
+      </w:pPr>
+      <w:rPr>
+        <w:rFonts w:ascii="Times New Roman" w:eastAsiaTheme="majorEastAsia" w:hAnsi="Times New Roman" w:cs="Times New Roman" w:hint="default"/>
+        <w:b/>
+        <w:i w:val="0"/>
+        <w:color w:val="auto"/>
+        <w:sz w:val="26"/>
+      </w:rPr>
+    </w:lvl>
+    <w:lvl w:ilvl="5">
+      <w:start w:val="1"/>
+      <w:numFmt w:val="lowerRoman"/>
+      <w:lvlText w:val="(%6)"/>
+      <w:lvlJc w:val="left"/>
+      <w:pPr>
+        <w:ind w:left="2160" w:hanging="360"/>
+      </w:pPr>
+    </w:lvl>
+    <w:lvl w:ilvl="6">
+      <w:start w:val="1"/>
+      <w:numFmt w:val="decimal"/>
+      <w:lvlRestart w:val="1"/>
+      <w:pStyle w:val="06Bang"/>
+      <w:lvlText w:val="Bảng %1.%7:"/>
+      <w:lvlJc w:val="left"/>
+      <w:pPr>
+        <w:ind w:left="1871" w:hanging="1134"/>
+      </w:pPr>
+      <w:rPr>
+        <w:rFonts w:ascii="Times New Roman" w:eastAsiaTheme="majorEastAsia" w:hAnsi="Times New Roman" w:cs="Times New Roman" w:hint="default"/>
+        <w:b/>
+        <w:i w:val="0"/>
+        <w:color w:val="auto"/>
+        <w:sz w:val="26"/>
+      </w:rPr>
+    </w:lvl>
+    <w:lvl w:ilvl="7">
+      <w:start w:val="1"/>
+      <w:numFmt w:val="lowerLetter"/>
+      <w:lvlText w:val="%8."/>
+      <w:lvlJc w:val="left"/>
+      <w:pPr>
+        <w:ind w:left="2880" w:hanging="360"/>
+      </w:pPr>
+    </w:lvl>
+    <w:lvl w:ilvl="8">
+      <w:start w:val="1"/>
+      <w:numFmt w:val="lowerRoman"/>
+      <w:lvlText w:val="%9."/>
+      <w:lvlJc w:val="left"/>
+      <w:pPr>
+        <w:ind w:left="3240" w:hanging="360"/>
+      </w:pPr>
+    </w:lvl>
+  </w:abstractNum>
+  <w:num w:numId="1">
+    <w:abstractNumId w:val="0"/>
+    <w:lvlOverride w:ilvl="0">
+      <w:startOverride w:val="1"/>
+    </w:lvlOverride>
+    <w:lvlOverride w:ilvl="1">
+      <w:startOverride w:val="1"/>
+    </w:lvlOverride>
+    <w:lvlOverride w:ilvl="2">
+      <w:startOverride w:val="1"/>
+    </w:lvlOverride>
+    <w:lvlOverride w:ilvl="3">
+      <w:startOverride w:val="1"/>
+    </w:lvlOverride>
+    <w:lvlOverride w:ilvl="4">
+      <w:startOverride w:val="1"/>
+    </w:lvlOverride>
+    <w:lvlOverride w:ilvl="5">
+      <w:startOverride w:val="1"/>
+    </w:lvlOverride>
+    <w:lvlOverride w:ilvl="6">
+      <w:startOverride w:val="1"/>
+    </w:lvlOverride>
+    <w:lvlOverride w:ilvl="7">
+      <w:startOverride w:val="1"/>
+    </w:lvlOverride>
+    <w:lvlOverride w:ilvl="8">
+      <w:startOverride w:val="1"/>
+    </w:lvlOverride>
+  </w:num>
+</w:numbering>
 </file>
 
 <file path=word/styles.xml><?xml version="1.0" encoding="utf-8"?>
@@ -1309,9 +1690,140 @@
       <w:szCs w:val="26"/>
     </w:rPr>
   </w:style>
+  <w:style w:type="paragraph" w:styleId="Heading1">
+    <w:name w:val="heading 1"/>
+    <w:basedOn w:val="Normal"/>
+    <w:next w:val="Normal"/>
+    <w:link w:val="Heading1Char"/>
+    <w:uiPriority w:val="9"/>
+    <w:qFormat/>
+    <w:rsid w:val="00AF62A8"/>
+    <w:pPr>
+      <w:keepNext/>
+      <w:keepLines/>
+      <w:spacing w:before="240" w:after="0"/>
+      <w:outlineLvl w:val="0"/>
+    </w:pPr>
+    <w:rPr>
+      <w:rFonts w:asciiTheme="majorHAnsi" w:eastAsiaTheme="majorEastAsia" w:hAnsiTheme="majorHAnsi" w:cstheme="majorBidi"/>
+      <w:color w:val="2F5496" w:themeColor="accent1" w:themeShade="BF"/>
+      <w:sz w:val="32"/>
+      <w:szCs w:val="32"/>
+    </w:rPr>
+  </w:style>
+  <w:style w:type="paragraph" w:styleId="Heading2">
+    <w:name w:val="heading 2"/>
+    <w:basedOn w:val="Normal"/>
+    <w:next w:val="Normal"/>
+    <w:link w:val="Heading2Char"/>
+    <w:uiPriority w:val="9"/>
+    <w:semiHidden/>
+    <w:unhideWhenUsed/>
+    <w:qFormat/>
+    <w:rsid w:val="00AF62A8"/>
+    <w:pPr>
+      <w:keepNext/>
+      <w:keepLines/>
+      <w:spacing w:before="40" w:after="0"/>
+      <w:outlineLvl w:val="1"/>
+    </w:pPr>
+    <w:rPr>
+      <w:rFonts w:asciiTheme="majorHAnsi" w:eastAsiaTheme="majorEastAsia" w:hAnsiTheme="majorHAnsi" w:cstheme="majorBidi"/>
+      <w:color w:val="2F5496" w:themeColor="accent1" w:themeShade="BF"/>
+    </w:rPr>
+  </w:style>
+  <w:style w:type="paragraph" w:styleId="Heading3">
+    <w:name w:val="heading 3"/>
+    <w:basedOn w:val="Normal"/>
+    <w:next w:val="Normal"/>
+    <w:link w:val="Heading3Char"/>
+    <w:uiPriority w:val="9"/>
+    <w:semiHidden/>
+    <w:unhideWhenUsed/>
+    <w:qFormat/>
+    <w:rsid w:val="00AF62A8"/>
+    <w:pPr>
+      <w:keepNext/>
+      <w:keepLines/>
+      <w:spacing w:before="40" w:after="0"/>
+      <w:outlineLvl w:val="2"/>
+    </w:pPr>
+    <w:rPr>
+      <w:rFonts w:asciiTheme="majorHAnsi" w:eastAsiaTheme="majorEastAsia" w:hAnsiTheme="majorHAnsi" w:cstheme="majorBidi"/>
+      <w:color w:val="1F3763" w:themeColor="accent1" w:themeShade="7F"/>
+      <w:sz w:val="24"/>
+      <w:szCs w:val="24"/>
+    </w:rPr>
+  </w:style>
+  <w:style w:type="paragraph" w:styleId="Heading4">
+    <w:name w:val="heading 4"/>
+    <w:basedOn w:val="Normal"/>
+    <w:next w:val="Normal"/>
+    <w:link w:val="Heading4Char"/>
+    <w:uiPriority w:val="9"/>
+    <w:semiHidden/>
+    <w:unhideWhenUsed/>
+    <w:qFormat/>
+    <w:rsid w:val="00AF62A8"/>
+    <w:pPr>
+      <w:keepNext/>
+      <w:keepLines/>
+      <w:spacing w:before="40" w:after="0"/>
+      <w:outlineLvl w:val="3"/>
+    </w:pPr>
+    <w:rPr>
+      <w:rFonts w:asciiTheme="majorHAnsi" w:eastAsiaTheme="majorEastAsia" w:hAnsiTheme="majorHAnsi" w:cstheme="majorBidi"/>
+      <w:i/>
+      <w:iCs/>
+      <w:color w:val="2F5496" w:themeColor="accent1" w:themeShade="BF"/>
+    </w:rPr>
+  </w:style>
+  <w:style w:type="paragraph" w:styleId="Heading5">
+    <w:name w:val="heading 5"/>
+    <w:basedOn w:val="Normal"/>
+    <w:next w:val="Normal"/>
+    <w:link w:val="Heading5Char"/>
+    <w:uiPriority w:val="9"/>
+    <w:semiHidden/>
+    <w:unhideWhenUsed/>
+    <w:qFormat/>
+    <w:rsid w:val="00AF62A8"/>
+    <w:pPr>
+      <w:keepNext/>
+      <w:keepLines/>
+      <w:spacing w:before="40" w:after="0"/>
+      <w:outlineLvl w:val="4"/>
+    </w:pPr>
+    <w:rPr>
+      <w:rFonts w:asciiTheme="majorHAnsi" w:eastAsiaTheme="majorEastAsia" w:hAnsiTheme="majorHAnsi" w:cstheme="majorBidi"/>
+      <w:color w:val="2F5496" w:themeColor="accent1" w:themeShade="BF"/>
+    </w:rPr>
+  </w:style>
+  <w:style w:type="paragraph" w:styleId="Heading6">
+    <w:name w:val="heading 6"/>
+    <w:basedOn w:val="Normal"/>
+    <w:next w:val="Normal"/>
+    <w:link w:val="Heading6Char"/>
+    <w:uiPriority w:val="9"/>
+    <w:semiHidden/>
+    <w:unhideWhenUsed/>
+    <w:qFormat/>
+    <w:rsid w:val="00AF62A8"/>
+    <w:pPr>
+      <w:keepNext/>
+      <w:keepLines/>
+      <w:spacing w:before="40" w:after="0"/>
+      <w:outlineLvl w:val="5"/>
+    </w:pPr>
+    <w:rPr>
+      <w:rFonts w:asciiTheme="majorHAnsi" w:eastAsiaTheme="majorEastAsia" w:hAnsiTheme="majorHAnsi" w:cstheme="majorBidi"/>
+      <w:color w:val="1F3763" w:themeColor="accent1" w:themeShade="7F"/>
+    </w:rPr>
+  </w:style>
   <w:style w:type="character" w:default="1" w:styleId="DefaultParagraphFont">
     <w:name w:val="Default Paragraph Font"/>
     <w:uiPriority w:val="1"/>
+    <w:semiHidden/>
     <w:unhideWhenUsed/>
   </w:style>
   <w:style w:type="table" w:default="1" w:styleId="TableNormal">
@@ -1360,6 +1872,233 @@
       <w:rFonts w:eastAsia="Times New Roman"/>
       <w:sz w:val="24"/>
       <w:szCs w:val="24"/>
+    </w:rPr>
+  </w:style>
+  <w:style w:type="paragraph" w:customStyle="1" w:styleId="01Chuong">
+    <w:name w:val="01_Chuong"/>
+    <w:basedOn w:val="Heading1"/>
+    <w:qFormat/>
+    <w:rsid w:val="00AF62A8"/>
+    <w:pPr>
+      <w:numPr>
+        <w:numId w:val="1"/>
+      </w:numPr>
+      <w:tabs>
+        <w:tab w:val="num" w:pos="360"/>
+      </w:tabs>
+      <w:spacing w:after="240" w:line="288" w:lineRule="auto"/>
+      <w:ind w:firstLine="0"/>
+      <w:jc w:val="center"/>
+    </w:pPr>
+    <w:rPr>
+      <w:rFonts w:ascii="Arial" w:hAnsi="Arial"/>
+      <w:b/>
+      <w:caps/>
+      <w:color w:val="auto"/>
+      <w:sz w:val="28"/>
+    </w:rPr>
+  </w:style>
+  <w:style w:type="paragraph" w:customStyle="1" w:styleId="02Cap2">
+    <w:name w:val="02_Cap2"/>
+    <w:basedOn w:val="Heading2"/>
+    <w:qFormat/>
+    <w:rsid w:val="00AF62A8"/>
+    <w:pPr>
+      <w:numPr>
+        <w:ilvl w:val="1"/>
+        <w:numId w:val="1"/>
+      </w:numPr>
+      <w:tabs>
+        <w:tab w:val="num" w:pos="360"/>
+        <w:tab w:val="left" w:pos="2355"/>
+      </w:tabs>
+      <w:spacing w:before="240" w:after="240" w:line="288" w:lineRule="auto"/>
+      <w:ind w:left="0" w:firstLine="0"/>
+      <w:jc w:val="both"/>
+    </w:pPr>
+    <w:rPr>
+      <w:rFonts w:ascii="Arial" w:hAnsi="Arial"/>
+      <w:b/>
+      <w:caps/>
+      <w:color w:val="auto"/>
+    </w:rPr>
+  </w:style>
+  <w:style w:type="paragraph" w:customStyle="1" w:styleId="03Cap3">
+    <w:name w:val="03_Cap3"/>
+    <w:basedOn w:val="Heading3"/>
+    <w:qFormat/>
+    <w:rsid w:val="00AF62A8"/>
+    <w:pPr>
+      <w:numPr>
+        <w:ilvl w:val="2"/>
+        <w:numId w:val="1"/>
+      </w:numPr>
+      <w:tabs>
+        <w:tab w:val="num" w:pos="360"/>
+      </w:tabs>
+      <w:snapToGrid/>
+      <w:spacing w:before="240" w:after="240" w:line="288" w:lineRule="auto"/>
+      <w:ind w:left="0" w:firstLine="0"/>
+    </w:pPr>
+    <w:rPr>
+      <w:rFonts w:ascii="Times New Roman" w:hAnsi="Times New Roman"/>
+      <w:b/>
+      <w:color w:val="auto"/>
+      <w:sz w:val="26"/>
+    </w:rPr>
+  </w:style>
+  <w:style w:type="paragraph" w:customStyle="1" w:styleId="04Cap4">
+    <w:name w:val="04_Cap4"/>
+    <w:basedOn w:val="Heading4"/>
+    <w:qFormat/>
+    <w:rsid w:val="00AF62A8"/>
+    <w:pPr>
+      <w:numPr>
+        <w:ilvl w:val="3"/>
+        <w:numId w:val="1"/>
+      </w:numPr>
+      <w:tabs>
+        <w:tab w:val="num" w:pos="360"/>
+      </w:tabs>
+      <w:spacing w:before="240" w:after="240" w:line="288" w:lineRule="auto"/>
+      <w:ind w:left="0" w:firstLine="0"/>
+    </w:pPr>
+    <w:rPr>
+      <w:rFonts w:ascii="Times New Roman" w:hAnsi="Times New Roman"/>
+      <w:b/>
+      <w:i w:val="0"/>
+      <w:color w:val="auto"/>
+    </w:rPr>
+  </w:style>
+  <w:style w:type="paragraph" w:customStyle="1" w:styleId="05Hinh">
+    <w:name w:val="05_Hinh"/>
+    <w:basedOn w:val="Heading5"/>
+    <w:qFormat/>
+    <w:rsid w:val="00AF62A8"/>
+    <w:pPr>
+      <w:numPr>
+        <w:ilvl w:val="4"/>
+        <w:numId w:val="1"/>
+      </w:numPr>
+      <w:tabs>
+        <w:tab w:val="num" w:pos="360"/>
+      </w:tabs>
+      <w:spacing w:before="120" w:after="120" w:line="288" w:lineRule="auto"/>
+      <w:ind w:left="0" w:firstLine="0"/>
+      <w:jc w:val="center"/>
+    </w:pPr>
+    <w:rPr>
+      <w:rFonts w:ascii="Times New Roman" w:hAnsi="Times New Roman"/>
+      <w:b/>
+      <w:color w:val="auto"/>
+    </w:rPr>
+  </w:style>
+  <w:style w:type="paragraph" w:customStyle="1" w:styleId="06Bang">
+    <w:name w:val="06_Bang"/>
+    <w:basedOn w:val="Heading6"/>
+    <w:qFormat/>
+    <w:rsid w:val="00AF62A8"/>
+    <w:pPr>
+      <w:numPr>
+        <w:ilvl w:val="6"/>
+        <w:numId w:val="1"/>
+      </w:numPr>
+      <w:tabs>
+        <w:tab w:val="num" w:pos="360"/>
+      </w:tabs>
+      <w:spacing w:before="120" w:after="120" w:line="288" w:lineRule="auto"/>
+      <w:ind w:left="0" w:firstLine="0"/>
+      <w:jc w:val="center"/>
+    </w:pPr>
+    <w:rPr>
+      <w:rFonts w:ascii="Times New Roman" w:hAnsi="Times New Roman"/>
+      <w:b/>
+      <w:color w:val="auto"/>
+    </w:rPr>
+  </w:style>
+  <w:style w:type="character" w:customStyle="1" w:styleId="Heading1Char">
+    <w:name w:val="Heading 1 Char"/>
+    <w:basedOn w:val="DefaultParagraphFont"/>
+    <w:link w:val="Heading1"/>
+    <w:uiPriority w:val="9"/>
+    <w:rsid w:val="00AF62A8"/>
+    <w:rPr>
+      <w:rFonts w:asciiTheme="majorHAnsi" w:eastAsiaTheme="majorEastAsia" w:hAnsiTheme="majorHAnsi" w:cstheme="majorBidi"/>
+      <w:color w:val="2F5496" w:themeColor="accent1" w:themeShade="BF"/>
+      <w:sz w:val="32"/>
+      <w:szCs w:val="32"/>
+    </w:rPr>
+  </w:style>
+  <w:style w:type="character" w:customStyle="1" w:styleId="Heading2Char">
+    <w:name w:val="Heading 2 Char"/>
+    <w:basedOn w:val="DefaultParagraphFont"/>
+    <w:link w:val="Heading2"/>
+    <w:uiPriority w:val="9"/>
+    <w:semiHidden/>
+    <w:rsid w:val="00AF62A8"/>
+    <w:rPr>
+      <w:rFonts w:asciiTheme="majorHAnsi" w:eastAsiaTheme="majorEastAsia" w:hAnsiTheme="majorHAnsi" w:cstheme="majorBidi"/>
+      <w:color w:val="2F5496" w:themeColor="accent1" w:themeShade="BF"/>
+      <w:sz w:val="26"/>
+      <w:szCs w:val="26"/>
+    </w:rPr>
+  </w:style>
+  <w:style w:type="character" w:customStyle="1" w:styleId="Heading3Char">
+    <w:name w:val="Heading 3 Char"/>
+    <w:basedOn w:val="DefaultParagraphFont"/>
+    <w:link w:val="Heading3"/>
+    <w:uiPriority w:val="9"/>
+    <w:semiHidden/>
+    <w:rsid w:val="00AF62A8"/>
+    <w:rPr>
+      <w:rFonts w:asciiTheme="majorHAnsi" w:eastAsiaTheme="majorEastAsia" w:hAnsiTheme="majorHAnsi" w:cstheme="majorBidi"/>
+      <w:color w:val="1F3763" w:themeColor="accent1" w:themeShade="7F"/>
+      <w:sz w:val="24"/>
+      <w:szCs w:val="24"/>
+    </w:rPr>
+  </w:style>
+  <w:style w:type="character" w:customStyle="1" w:styleId="Heading4Char">
+    <w:name w:val="Heading 4 Char"/>
+    <w:basedOn w:val="DefaultParagraphFont"/>
+    <w:link w:val="Heading4"/>
+    <w:uiPriority w:val="9"/>
+    <w:semiHidden/>
+    <w:rsid w:val="00AF62A8"/>
+    <w:rPr>
+      <w:rFonts w:asciiTheme="majorHAnsi" w:eastAsiaTheme="majorEastAsia" w:hAnsiTheme="majorHAnsi" w:cstheme="majorBidi"/>
+      <w:i/>
+      <w:iCs/>
+      <w:color w:val="2F5496" w:themeColor="accent1" w:themeShade="BF"/>
+      <w:sz w:val="26"/>
+      <w:szCs w:val="26"/>
+    </w:rPr>
+  </w:style>
+  <w:style w:type="character" w:customStyle="1" w:styleId="Heading5Char">
+    <w:name w:val="Heading 5 Char"/>
+    <w:basedOn w:val="DefaultParagraphFont"/>
+    <w:link w:val="Heading5"/>
+    <w:uiPriority w:val="9"/>
+    <w:semiHidden/>
+    <w:rsid w:val="00AF62A8"/>
+    <w:rPr>
+      <w:rFonts w:asciiTheme="majorHAnsi" w:eastAsiaTheme="majorEastAsia" w:hAnsiTheme="majorHAnsi" w:cstheme="majorBidi"/>
+      <w:color w:val="2F5496" w:themeColor="accent1" w:themeShade="BF"/>
+      <w:sz w:val="26"/>
+      <w:szCs w:val="26"/>
+    </w:rPr>
+  </w:style>
+  <w:style w:type="character" w:customStyle="1" w:styleId="Heading6Char">
+    <w:name w:val="Heading 6 Char"/>
+    <w:basedOn w:val="DefaultParagraphFont"/>
+    <w:link w:val="Heading6"/>
+    <w:uiPriority w:val="9"/>
+    <w:semiHidden/>
+    <w:rsid w:val="00AF62A8"/>
+    <w:rPr>
+      <w:rFonts w:asciiTheme="majorHAnsi" w:eastAsiaTheme="majorEastAsia" w:hAnsiTheme="majorHAnsi" w:cstheme="majorBidi"/>
+      <w:color w:val="1F3763" w:themeColor="accent1" w:themeShade="7F"/>
+      <w:sz w:val="26"/>
+      <w:szCs w:val="26"/>
     </w:rPr>
   </w:style>
 </w:styles>

</xml_diff>

<commit_message>
Hoàn thành bài thuyết trình, báo cáo luận văn. In ra là finish.
</commit_message>
<xml_diff>
--- a/BIA - LUAN VAN 2017.docx
+++ b/BIA - LUAN VAN 2017.docx
@@ -426,7 +426,15 @@
           <w:sz w:val="32"/>
           <w:szCs w:val="32"/>
         </w:rPr>
-        <w:t>Ths</w:t>
+        <w:t>T</w:t>
+      </w:r>
+      <w:r>
+        <w:rPr>
+          <w:bCs/>
+          <w:sz w:val="32"/>
+          <w:szCs w:val="32"/>
+        </w:rPr>
+        <w:t>S.</w:t>
       </w:r>
       <w:r>
         <w:rPr>
@@ -824,6 +832,7 @@
     <w:p>
       <w:pPr>
         <w:pStyle w:val="07VBThuong"/>
+        <w:ind w:firstLine="0"/>
         <w:jc w:val="center"/>
       </w:pPr>
       <w:r>
@@ -833,15 +842,7 @@
     <w:p>
       <w:pPr>
         <w:pStyle w:val="07VBThuong"/>
-        <w:jc w:val="center"/>
-      </w:pPr>
-      <w:r>
-        <w:t>…………………………………………………………………………………….</w:t>
-      </w:r>
-    </w:p>
-    <w:p>
-      <w:pPr>
-        <w:pStyle w:val="07VBThuong"/>
+        <w:ind w:firstLine="0"/>
         <w:jc w:val="center"/>
       </w:pPr>
       <w:r>
@@ -947,19 +948,31 @@
       <w:pPr>
         <w:pStyle w:val="07VBThuong"/>
       </w:pPr>
+      <w:r>
+        <w:t xml:space="preserve">Đặc biệt, em xin chân thành cảm ơn </w:t>
+      </w:r>
+      <w:r>
+        <w:t>thầy</w:t>
+      </w:r>
+      <w:r>
+        <w:rPr>
+          <w:b/>
+        </w:rPr>
+        <w:t xml:space="preserve"> </w:t>
+      </w:r>
+      <w:r>
+        <w:rPr>
+          <w:b/>
+        </w:rPr>
+        <w:t xml:space="preserve">TS. </w:t>
+      </w:r>
       <w:bookmarkStart w:id="1" w:name="_GoBack"/>
       <w:bookmarkEnd w:id="1"/>
       <w:r>
-        <w:t xml:space="preserve">Đặc biệt, em xin chân thành cảm ơn </w:t>
-      </w:r>
-      <w:r>
-        <w:t>thầy</w:t>
-      </w:r>
-      <w:r>
         <w:rPr>
           <w:b/>
         </w:rPr>
-        <w:t xml:space="preserve"> Lê Văn Lâm</w:t>
+        <w:t>Lê Văn Lâm</w:t>
       </w:r>
       <w:r>
         <w:t xml:space="preserve"> đã tận tình hướng dẫn, chỉ bảo, đưa ra yêu cầu tích cực, đóng góp ý kiến hữu ích và quý báu cho em trong suốt quá trình thực hiện và hoàn thiện luậ</w:t>

</xml_diff>